<commit_message>
Update 05_Tips og triks i Everviz.docx
</commit_message>
<xml_diff>
--- a/Veiledninger/05_Tips og triks i Everviz.docx
+++ b/Veiledninger/05_Tips og triks i Everviz.docx
@@ -12,7 +12,68 @@
         <w:t>------</w:t>
       </w:r>
     </w:p>
+    <w:p>
+      <w:r>
+        <w:t xml:space="preserve">Bruk </w:t>
+      </w:r>
+      <w:r>
+        <w:t>«</w:t>
+      </w:r>
+      <w:proofErr w:type="spellStart"/>
+      <w:r>
+        <w:t>Inspector</w:t>
+      </w:r>
+      <w:proofErr w:type="spellEnd"/>
+      <w:r>
+        <w:t xml:space="preserve">» for å identifisere de ulike elementene i </w:t>
+      </w:r>
+      <w:r>
+        <w:t>figuren. Hold over et element i figuren</w:t>
+      </w:r>
+      <w:r>
+        <w:t>, så markeres det i «Advanced»-menyen.</w:t>
+      </w:r>
+    </w:p>
     <w:p/>
+    <w:p>
+      <w:r>
+        <w:drawing>
+          <wp:inline distT="0" distB="0" distL="0" distR="0" wp14:anchorId="4557F2A3" wp14:editId="5A042DAE">
+            <wp:extent cx="3086531" cy="781159"/>
+            <wp:effectExtent l="0" t="0" r="0" b="0"/>
+            <wp:docPr id="1" name="Bilde 1"/>
+            <wp:cNvGraphicFramePr>
+              <a:graphicFrameLocks xmlns:a="http://schemas.openxmlformats.org/drawingml/2006/main" noChangeAspect="1"/>
+            </wp:cNvGraphicFramePr>
+            <a:graphic xmlns:a="http://schemas.openxmlformats.org/drawingml/2006/main">
+              <a:graphicData uri="http://schemas.openxmlformats.org/drawingml/2006/picture">
+                <pic:pic xmlns:pic="http://schemas.openxmlformats.org/drawingml/2006/picture">
+                  <pic:nvPicPr>
+                    <pic:cNvPr id="1" name=""/>
+                    <pic:cNvPicPr/>
+                  </pic:nvPicPr>
+                  <pic:blipFill>
+                    <a:blip r:embed="rId4"/>
+                    <a:stretch>
+                      <a:fillRect/>
+                    </a:stretch>
+                  </pic:blipFill>
+                  <pic:spPr>
+                    <a:xfrm>
+                      <a:off x="0" y="0"/>
+                      <a:ext cx="3086531" cy="781159"/>
+                    </a:xfrm>
+                    <a:prstGeom prst="rect">
+                      <a:avLst/>
+                    </a:prstGeom>
+                  </pic:spPr>
+                </pic:pic>
+              </a:graphicData>
+            </a:graphic>
+          </wp:inline>
+        </w:drawing>
+      </w:r>
+    </w:p>
     <w:sectPr>
       <w:pgSz w:w="11906" w:h="16838"/>
       <w:pgMar w:top="1417" w:right="1417" w:bottom="1417" w:left="1417" w:header="708" w:footer="708" w:gutter="0"/>

</xml_diff>